<commit_message>
Update web health lambda details.docx
</commit_message>
<xml_diff>
--- a/web health lambda details.docx
+++ b/web health lambda details.docx
@@ -198,46 +198,28 @@
     <w:p>
       <w:pPr>
         <w:spacing w:before="1"/>
-        <w:ind w:left="2234" w:right="2307"/>
-        <w:jc w:val="center"/>
-        <w:rPr>
-          <w:sz w:val="40"/>
-        </w:rPr>
-      </w:pPr>
-      <w:r>
-        <w:rPr>
-          <w:sz w:val="40"/>
-        </w:rPr>
-        <w:t>Muhammad Arslan</w:t>
-      </w:r>
-    </w:p>
-    <w:p>
-      <w:pPr>
-        <w:spacing w:before="1"/>
         <w:ind w:left="2236" w:right="2307"/>
         <w:jc w:val="center"/>
         <w:rPr>
           <w:sz w:val="40"/>
         </w:rPr>
       </w:pPr>
+      <w:proofErr w:type="spellStart"/>
       <w:r>
         <w:rPr>
           <w:sz w:val="40"/>
         </w:rPr>
-        <w:t>Skip</w:t>
-      </w:r>
+        <w:t>Umair</w:t>
+      </w:r>
+      <w:proofErr w:type="spellEnd"/>
       <w:r>
         <w:rPr>
           <w:sz w:val="40"/>
         </w:rPr>
-        <w:t xml:space="preserve"> </w:t>
-      </w:r>
-      <w:r>
-        <w:rPr>
-          <w:sz w:val="40"/>
-        </w:rPr>
-        <w:t>Q Sculptor Cohort Trainee April/2022 to June/2022</w:t>
-      </w:r>
+        <w:t xml:space="preserve"> Habib</w:t>
+      </w:r>
+      <w:bookmarkStart w:id="0" w:name="_GoBack"/>
+      <w:bookmarkEnd w:id="0"/>
     </w:p>
     <w:p/>
     <w:p/>
@@ -3369,17 +3351,16 @@
           <w:color w:val="000000" w:themeColor="text1"/>
         </w:rPr>
       </w:pPr>
-      <w:bookmarkStart w:id="0" w:name="1.2__Cloud_Computing"/>
-      <w:bookmarkStart w:id="1" w:name="_bookmark1"/>
-      <w:bookmarkStart w:id="2" w:name="_Toc103351100"/>
-      <w:bookmarkEnd w:id="0"/>
+      <w:bookmarkStart w:id="1" w:name="1.2__Cloud_Computing"/>
+      <w:bookmarkStart w:id="2" w:name="_bookmark1"/>
+      <w:bookmarkStart w:id="3" w:name="_Toc103351100"/>
       <w:bookmarkEnd w:id="1"/>
+      <w:bookmarkEnd w:id="2"/>
       <w:r>
         <w:rPr>
           <w:rFonts w:ascii="Times New Roman" w:hAnsi="Times New Roman" w:cs="Times New Roman"/>
           <w:color w:val="000000" w:themeColor="text1"/>
         </w:rPr>
-        <w:lastRenderedPageBreak/>
         <w:t>Sprint</w:t>
       </w:r>
       <w:r>
@@ -3397,7 +3378,7 @@
         </w:rPr>
         <w:t>1</w:t>
       </w:r>
-      <w:bookmarkEnd w:id="2"/>
+      <w:bookmarkEnd w:id="3"/>
     </w:p>
     <w:p>
       <w:pPr>
@@ -3411,7 +3392,7 @@
           <w:b w:val="0"/>
         </w:rPr>
       </w:pPr>
-      <w:bookmarkStart w:id="3" w:name="_Toc103351101"/>
+      <w:bookmarkStart w:id="4" w:name="_Toc103351101"/>
       <w:r>
         <w:rPr>
           <w:b w:val="0"/>
@@ -3425,7 +3406,7 @@
         <w:tab/>
         <w:t>Orientation</w:t>
       </w:r>
-      <w:bookmarkEnd w:id="3"/>
+      <w:bookmarkEnd w:id="4"/>
     </w:p>
     <w:p>
       <w:pPr>
@@ -3446,11 +3427,11 @@
           <w:color w:val="000000" w:themeColor="text1"/>
         </w:rPr>
       </w:pPr>
-      <w:bookmarkStart w:id="4" w:name="1.1.1.What_is_cloud_computing"/>
-      <w:bookmarkStart w:id="5" w:name="_bookmark2"/>
-      <w:bookmarkStart w:id="6" w:name="_Toc103351102"/>
-      <w:bookmarkEnd w:id="4"/>
+      <w:bookmarkStart w:id="5" w:name="1.1.1.What_is_cloud_computing"/>
+      <w:bookmarkStart w:id="6" w:name="_bookmark2"/>
+      <w:bookmarkStart w:id="7" w:name="_Toc103351102"/>
       <w:bookmarkEnd w:id="5"/>
+      <w:bookmarkEnd w:id="6"/>
       <w:r>
         <w:rPr>
           <w:rFonts w:ascii="Times New Roman" w:hAnsi="Times New Roman" w:cs="Times New Roman"/>
@@ -3501,7 +3482,7 @@
         </w:rPr>
         <w:t>?</w:t>
       </w:r>
-      <w:bookmarkEnd w:id="6"/>
+      <w:bookmarkEnd w:id="7"/>
     </w:p>
     <w:p>
       <w:pPr>
@@ -3511,6 +3492,7 @@
         <w:jc w:val="both"/>
       </w:pPr>
       <w:r>
+        <w:lastRenderedPageBreak/>
         <w:t>The delivery of various services over the Internet is k</w:t>
       </w:r>
       <w:r>
@@ -3546,11 +3528,11 @@
           <w:color w:val="000000" w:themeColor="text1"/>
         </w:rPr>
       </w:pPr>
-      <w:bookmarkStart w:id="7" w:name="1.1.2.Benefits"/>
-      <w:bookmarkStart w:id="8" w:name="_bookmark3"/>
-      <w:bookmarkStart w:id="9" w:name="_Toc103351103"/>
-      <w:bookmarkEnd w:id="7"/>
+      <w:bookmarkStart w:id="8" w:name="1.1.2.Benefits"/>
+      <w:bookmarkStart w:id="9" w:name="_bookmark3"/>
+      <w:bookmarkStart w:id="10" w:name="_Toc103351103"/>
       <w:bookmarkEnd w:id="8"/>
+      <w:bookmarkEnd w:id="9"/>
       <w:r>
         <w:rPr>
           <w:rFonts w:ascii="Times New Roman" w:hAnsi="Times New Roman" w:cs="Times New Roman"/>
@@ -3565,7 +3547,7 @@
         </w:rPr>
         <w:t xml:space="preserve"> of cloud computing</w:t>
       </w:r>
-      <w:bookmarkEnd w:id="9"/>
+      <w:bookmarkEnd w:id="10"/>
     </w:p>
     <w:p>
       <w:pPr>
@@ -3587,8 +3569,8 @@
           <w:color w:val="000000" w:themeColor="text1"/>
         </w:rPr>
       </w:pPr>
-      <w:bookmarkStart w:id="10" w:name="1.1.2.1.Cost_saving"/>
-      <w:bookmarkEnd w:id="10"/>
+      <w:bookmarkStart w:id="11" w:name="1.1.2.1.Cost_saving"/>
+      <w:bookmarkEnd w:id="11"/>
       <w:r>
         <w:rPr>
           <w:rFonts w:ascii="Times New Roman" w:hAnsi="Times New Roman" w:cs="Times New Roman"/>
@@ -3657,8 +3639,8 @@
           <w:color w:val="000000" w:themeColor="text1"/>
         </w:rPr>
       </w:pPr>
-      <w:bookmarkStart w:id="11" w:name="1.1.2.2.Security"/>
-      <w:bookmarkEnd w:id="11"/>
+      <w:bookmarkStart w:id="12" w:name="1.1.2.2.Security"/>
+      <w:bookmarkEnd w:id="12"/>
       <w:r>
         <w:rPr>
           <w:rFonts w:ascii="Times New Roman" w:hAnsi="Times New Roman" w:cs="Times New Roman"/>
@@ -3712,8 +3694,8 @@
           <w:color w:val="000000" w:themeColor="text1"/>
         </w:rPr>
       </w:pPr>
-      <w:bookmarkStart w:id="12" w:name="1.1.2.3.Flexibility"/>
-      <w:bookmarkEnd w:id="12"/>
+      <w:bookmarkStart w:id="13" w:name="1.1.2.3.Flexibility"/>
+      <w:bookmarkEnd w:id="13"/>
       <w:r>
         <w:rPr>
           <w:rFonts w:ascii="Times New Roman" w:hAnsi="Times New Roman" w:cs="Times New Roman"/>
@@ -3738,10 +3720,10 @@
       <w:r>
         <w:t>time t</w:t>
       </w:r>
-      <w:bookmarkStart w:id="13" w:name="1.2.Amazon_Web_Services(AWS)"/>
-      <w:bookmarkStart w:id="14" w:name="_bookmark4"/>
-      <w:bookmarkEnd w:id="13"/>
+      <w:bookmarkStart w:id="14" w:name="1.2.Amazon_Web_Services(AWS)"/>
+      <w:bookmarkStart w:id="15" w:name="_bookmark4"/>
       <w:bookmarkEnd w:id="14"/>
+      <w:bookmarkEnd w:id="15"/>
       <w:r>
         <w:t>o devote toward the aspects of your business that directly affect your bottom</w:t>
       </w:r>
@@ -3770,7 +3752,7 @@
           <w:b w:val="0"/>
         </w:rPr>
       </w:pPr>
-      <w:bookmarkStart w:id="15" w:name="_Toc103351104"/>
+      <w:bookmarkStart w:id="16" w:name="_Toc103351104"/>
       <w:r>
         <w:rPr>
           <w:b w:val="0"/>
@@ -3790,7 +3772,7 @@
         </w:rPr>
         <w:t>Services(AWS)</w:t>
       </w:r>
-      <w:bookmarkEnd w:id="15"/>
+      <w:bookmarkEnd w:id="16"/>
     </w:p>
     <w:p>
       <w:pPr>
@@ -3812,11 +3794,11 @@
           <w:color w:val="000000" w:themeColor="text1"/>
         </w:rPr>
       </w:pPr>
-      <w:bookmarkStart w:id="16" w:name="1.2.1.What_is_AWS"/>
-      <w:bookmarkStart w:id="17" w:name="_bookmark5"/>
-      <w:bookmarkStart w:id="18" w:name="_Toc103351105"/>
-      <w:bookmarkEnd w:id="16"/>
+      <w:bookmarkStart w:id="17" w:name="1.2.1.What_is_AWS"/>
+      <w:bookmarkStart w:id="18" w:name="_bookmark5"/>
+      <w:bookmarkStart w:id="19" w:name="_Toc103351105"/>
       <w:bookmarkEnd w:id="17"/>
+      <w:bookmarkEnd w:id="18"/>
       <w:r>
         <w:rPr>
           <w:rFonts w:ascii="Times New Roman" w:hAnsi="Times New Roman" w:cs="Times New Roman"/>
@@ -3839,7 +3821,7 @@
         </w:rPr>
         <w:t>AWS</w:t>
       </w:r>
-      <w:bookmarkEnd w:id="18"/>
+      <w:bookmarkEnd w:id="19"/>
     </w:p>
     <w:p>
       <w:pPr>
@@ -3872,11 +3854,11 @@
           <w:color w:val="000000" w:themeColor="text1"/>
         </w:rPr>
       </w:pPr>
-      <w:bookmarkStart w:id="19" w:name="1.2.2.Benefits"/>
-      <w:bookmarkStart w:id="20" w:name="_bookmark6"/>
-      <w:bookmarkStart w:id="21" w:name="_Toc103351106"/>
-      <w:bookmarkEnd w:id="19"/>
+      <w:bookmarkStart w:id="20" w:name="1.2.2.Benefits"/>
+      <w:bookmarkStart w:id="21" w:name="_bookmark6"/>
+      <w:bookmarkStart w:id="22" w:name="_Toc103351106"/>
       <w:bookmarkEnd w:id="20"/>
+      <w:bookmarkEnd w:id="21"/>
       <w:r>
         <w:rPr>
           <w:rFonts w:ascii="Times New Roman" w:hAnsi="Times New Roman" w:cs="Times New Roman"/>
@@ -3884,8 +3866,8 @@
         </w:rPr>
         <w:t>Ben</w:t>
       </w:r>
-      <w:bookmarkStart w:id="22" w:name="1.2.2.1.Easy_to_Use"/>
-      <w:bookmarkEnd w:id="22"/>
+      <w:bookmarkStart w:id="23" w:name="1.2.2.1.Easy_to_Use"/>
+      <w:bookmarkEnd w:id="23"/>
       <w:r>
         <w:rPr>
           <w:rFonts w:ascii="Times New Roman" w:hAnsi="Times New Roman" w:cs="Times New Roman"/>
@@ -3893,7 +3875,7 @@
         </w:rPr>
         <w:t>efits</w:t>
       </w:r>
-      <w:bookmarkEnd w:id="21"/>
+      <w:bookmarkEnd w:id="22"/>
     </w:p>
     <w:p>
       <w:pPr>
@@ -3948,8 +3930,8 @@
       <w:r>
         <w:t xml:space="preserve">AWS is designed to allow application providers, ISVs, and vendors to quickly and securely host your applications – whether an existing application or a new SaaS-based application. You can use the AWS Management </w:t>
       </w:r>
-      <w:bookmarkStart w:id="23" w:name="1.2.2.2.Reliable"/>
-      <w:bookmarkEnd w:id="23"/>
+      <w:bookmarkStart w:id="24" w:name="1.2.2.2.Reliable"/>
+      <w:bookmarkEnd w:id="24"/>
       <w:r>
         <w:t>Console or well-documented web services APIs to access AWS’s application hosting platform.</w:t>
       </w:r>
@@ -4013,8 +3995,8 @@
           <w:color w:val="000000" w:themeColor="text1"/>
         </w:rPr>
       </w:pPr>
-      <w:bookmarkStart w:id="24" w:name="1.2.2.3.Scale_able"/>
-      <w:bookmarkEnd w:id="24"/>
+      <w:bookmarkStart w:id="25" w:name="1.2.2.3.Scale_able"/>
+      <w:bookmarkEnd w:id="25"/>
       <w:r>
         <w:rPr>
           <w:rFonts w:ascii="Times New Roman" w:hAnsi="Times New Roman" w:cs="Times New Roman"/>
@@ -4073,18 +4055,18 @@
           <w:b w:val="0"/>
         </w:rPr>
       </w:pPr>
-      <w:bookmarkStart w:id="25" w:name="1.3.DevOps"/>
-      <w:bookmarkStart w:id="26" w:name="_bookmark7"/>
-      <w:bookmarkStart w:id="27" w:name="_Toc103351107"/>
-      <w:bookmarkEnd w:id="25"/>
+      <w:bookmarkStart w:id="26" w:name="1.3.DevOps"/>
+      <w:bookmarkStart w:id="27" w:name="_bookmark7"/>
+      <w:bookmarkStart w:id="28" w:name="_Toc103351107"/>
       <w:bookmarkEnd w:id="26"/>
+      <w:bookmarkEnd w:id="27"/>
       <w:r>
         <w:rPr>
           <w:b w:val="0"/>
         </w:rPr>
         <w:t>DevOps</w:t>
       </w:r>
-      <w:bookmarkEnd w:id="27"/>
+      <w:bookmarkEnd w:id="28"/>
     </w:p>
     <w:p>
       <w:pPr>
@@ -4105,17 +4087,16 @@
           <w:color w:val="000000" w:themeColor="text1"/>
         </w:rPr>
       </w:pPr>
-      <w:bookmarkStart w:id="28" w:name="1.3.1.What_is_DevOps"/>
-      <w:bookmarkStart w:id="29" w:name="_bookmark8"/>
-      <w:bookmarkStart w:id="30" w:name="_Toc103351108"/>
-      <w:bookmarkEnd w:id="28"/>
+      <w:bookmarkStart w:id="29" w:name="1.3.1.What_is_DevOps"/>
+      <w:bookmarkStart w:id="30" w:name="_bookmark8"/>
+      <w:bookmarkStart w:id="31" w:name="_Toc103351108"/>
       <w:bookmarkEnd w:id="29"/>
+      <w:bookmarkEnd w:id="30"/>
       <w:r>
         <w:rPr>
           <w:rFonts w:ascii="Times New Roman" w:hAnsi="Times New Roman" w:cs="Times New Roman"/>
           <w:color w:val="000000" w:themeColor="text1"/>
         </w:rPr>
-        <w:lastRenderedPageBreak/>
         <w:t>What is</w:t>
       </w:r>
       <w:r>
@@ -4133,7 +4114,7 @@
         </w:rPr>
         <w:t>DevOps</w:t>
       </w:r>
-      <w:bookmarkEnd w:id="30"/>
+      <w:bookmarkEnd w:id="31"/>
     </w:p>
     <w:p>
       <w:pPr>
@@ -4175,19 +4156,20 @@
           <w:color w:val="000000" w:themeColor="text1"/>
         </w:rPr>
       </w:pPr>
-      <w:bookmarkStart w:id="31" w:name="1.3.2.Benefits"/>
-      <w:bookmarkStart w:id="32" w:name="_bookmark9"/>
-      <w:bookmarkStart w:id="33" w:name="_Toc103351109"/>
-      <w:bookmarkEnd w:id="31"/>
+      <w:bookmarkStart w:id="32" w:name="1.3.2.Benefits"/>
+      <w:bookmarkStart w:id="33" w:name="_bookmark9"/>
+      <w:bookmarkStart w:id="34" w:name="_Toc103351109"/>
       <w:bookmarkEnd w:id="32"/>
+      <w:bookmarkEnd w:id="33"/>
       <w:r>
         <w:rPr>
           <w:rFonts w:ascii="Times New Roman" w:hAnsi="Times New Roman" w:cs="Times New Roman"/>
           <w:color w:val="000000" w:themeColor="text1"/>
         </w:rPr>
+        <w:lastRenderedPageBreak/>
         <w:t>Benefits</w:t>
       </w:r>
-      <w:bookmarkEnd w:id="33"/>
+      <w:bookmarkEnd w:id="34"/>
     </w:p>
     <w:p>
       <w:pPr>
@@ -4209,8 +4191,8 @@
           <w:color w:val="000000" w:themeColor="text1"/>
         </w:rPr>
       </w:pPr>
-      <w:bookmarkStart w:id="34" w:name="1.3.2.1.Ensure_Fast_Deployment"/>
-      <w:bookmarkEnd w:id="34"/>
+      <w:bookmarkStart w:id="35" w:name="1.3.2.1.Ensure_Fast_Deployment"/>
+      <w:bookmarkEnd w:id="35"/>
       <w:r>
         <w:rPr>
           <w:rFonts w:ascii="Times New Roman" w:hAnsi="Times New Roman" w:cs="Times New Roman"/>
@@ -4244,8 +4226,8 @@
       <w:r>
         <w:t xml:space="preserve">Faster and more frequent delivery of updates and features will not only satisfy the customers but will also help your </w:t>
       </w:r>
-      <w:bookmarkStart w:id="35" w:name="1.3.2.2.Stabilize_Work_Environment"/>
-      <w:bookmarkEnd w:id="35"/>
+      <w:bookmarkStart w:id="36" w:name="1.3.2.2.Stabilize_Work_Environment"/>
+      <w:bookmarkEnd w:id="36"/>
       <w:r>
         <w:t>company take a firm stand in a competitive</w:t>
       </w:r>
@@ -4318,8 +4300,8 @@
       <w:r>
         <w:t>can topple the stability of your workspace and decreases the overall productivity? Improve your work environment with a steady and we</w:t>
       </w:r>
-      <w:bookmarkStart w:id="36" w:name="1.3.2.3.Improvement_In_Product_Quality"/>
-      <w:bookmarkEnd w:id="36"/>
+      <w:bookmarkStart w:id="37" w:name="1.3.2.3.Improvement_In_Product_Quality"/>
+      <w:bookmarkEnd w:id="37"/>
       <w:r>
         <w:t>ll-balanced approach of operation with DevOps</w:t>
       </w:r>
@@ -4386,13 +4368,13 @@
       <w:r>
         <w:t>Collaboration between development and operation teams and frequent capturing of user feedback leads to a</w:t>
       </w:r>
-      <w:bookmarkStart w:id="37" w:name="2.Sprint_1"/>
-      <w:bookmarkEnd w:id="37"/>
+      <w:bookmarkStart w:id="38" w:name="2.Sprint_1"/>
+      <w:bookmarkEnd w:id="38"/>
       <w:r>
         <w:t xml:space="preserve"> </w:t>
       </w:r>
-      <w:bookmarkStart w:id="38" w:name="_bookmark10"/>
-      <w:bookmarkEnd w:id="38"/>
+      <w:bookmarkStart w:id="39" w:name="_bookmark10"/>
+      <w:bookmarkEnd w:id="39"/>
       <w:r>
         <w:t>significant improvement in the quality of the product.</w:t>
       </w:r>
@@ -4411,7 +4393,7 @@
           <w:b w:val="0"/>
         </w:rPr>
       </w:pPr>
-      <w:bookmarkStart w:id="39" w:name="_Toc103351110"/>
+      <w:bookmarkStart w:id="40" w:name="_Toc103351110"/>
       <w:r>
         <w:rPr>
           <w:b w:val="0"/>
@@ -4431,7 +4413,7 @@
         </w:rPr>
         <w:t>Lambda</w:t>
       </w:r>
-      <w:bookmarkEnd w:id="39"/>
+      <w:bookmarkEnd w:id="40"/>
     </w:p>
     <w:p>
       <w:pPr>
@@ -4451,7 +4433,7 @@
           <w:color w:val="000000" w:themeColor="text1"/>
         </w:rPr>
       </w:pPr>
-      <w:bookmarkStart w:id="40" w:name="_Toc103351111"/>
+      <w:bookmarkStart w:id="41" w:name="_Toc103351111"/>
       <w:r>
         <w:rPr>
           <w:rFonts w:ascii="Times New Roman" w:hAnsi="Times New Roman" w:cs="Times New Roman"/>
@@ -4459,7 +4441,7 @@
         </w:rPr>
         <w:t>Implementation</w:t>
       </w:r>
-      <w:bookmarkEnd w:id="40"/>
+      <w:bookmarkEnd w:id="41"/>
     </w:p>
     <w:p>
       <w:pPr>
@@ -4515,7 +4497,15 @@
         <w:t xml:space="preserve">then given two strings to it for printing in console. User name </w:t>
       </w:r>
       <w:r>
-        <w:t>concatenated with the hi user name have a nice day</w:t>
+        <w:t xml:space="preserve">concatenated with the hi user name </w:t>
+      </w:r>
+      <w:proofErr w:type="gramStart"/>
+      <w:r>
+        <w:t>have</w:t>
+      </w:r>
+      <w:proofErr w:type="gramEnd"/>
+      <w:r>
+        <w:t xml:space="preserve"> a nice day</w:t>
       </w:r>
       <w:r>
         <w:t xml:space="preserve"> to print my first cloud computing</w:t>
@@ -4548,7 +4538,7 @@
           <w:color w:val="000000" w:themeColor="text1"/>
         </w:rPr>
       </w:pPr>
-      <w:bookmarkStart w:id="41" w:name="_Toc103351112"/>
+      <w:bookmarkStart w:id="42" w:name="_Toc103351112"/>
       <w:r>
         <w:rPr>
           <w:rFonts w:ascii="Times New Roman" w:hAnsi="Times New Roman" w:cs="Times New Roman"/>
@@ -4556,7 +4546,7 @@
         </w:rPr>
         <w:t>Result</w:t>
       </w:r>
-      <w:bookmarkEnd w:id="41"/>
+      <w:bookmarkEnd w:id="42"/>
     </w:p>
     <w:p>
       <w:pPr>
@@ -4598,7 +4588,7 @@
             <v:path o:extrusionok="f" gradientshapeok="t" o:connecttype="rect"/>
             <o:lock v:ext="edit" aspectratio="t"/>
           </v:shapetype>
-          <v:shape id="_x0000_i1025" type="#_x0000_t75" style="width:467.25pt;height:141pt">
+          <v:shape id="_x0000_i1025" type="#_x0000_t75" style="width:467.4pt;height:141pt">
             <v:imagedata r:id="rId10" o:title="Hilambda"/>
           </v:shape>
         </w:pict>
@@ -4609,22 +4599,35 @@
         <w:pStyle w:val="Caption"/>
         <w:jc w:val="center"/>
       </w:pPr>
-      <w:bookmarkStart w:id="42" w:name="_Toc103351152"/>
+      <w:bookmarkStart w:id="43" w:name="_Toc103351152"/>
       <w:r>
         <w:t xml:space="preserve">Figure </w:t>
       </w:r>
-      <w:fldSimple w:instr=" SEQ Figure \* ARABIC ">
-        <w:r>
-          <w:rPr>
-            <w:noProof/>
-          </w:rPr>
-          <w:t>1</w:t>
-        </w:r>
-      </w:fldSimple>
+      <w:r>
+        <w:fldChar w:fldCharType="begin"/>
+      </w:r>
+      <w:r>
+        <w:instrText xml:space="preserve"> SEQ Figure \* ARABIC </w:instrText>
+      </w:r>
+      <w:r>
+        <w:fldChar w:fldCharType="separate"/>
+      </w:r>
+      <w:r>
+        <w:rPr>
+          <w:noProof/>
+        </w:rPr>
+        <w:t>1</w:t>
+      </w:r>
+      <w:r>
+        <w:rPr>
+          <w:noProof/>
+        </w:rPr>
+        <w:fldChar w:fldCharType="end"/>
+      </w:r>
       <w:r>
         <w:t>: Hello World Lambda Function</w:t>
       </w:r>
-      <w:bookmarkEnd w:id="42"/>
+      <w:bookmarkEnd w:id="43"/>
     </w:p>
     <w:p/>
     <w:p>
@@ -4645,7 +4648,7 @@
           <w:color w:val="000000" w:themeColor="text1"/>
         </w:rPr>
       </w:pPr>
-      <w:bookmarkStart w:id="43" w:name="_Toc103351113"/>
+      <w:bookmarkStart w:id="44" w:name="_Toc103351113"/>
       <w:r>
         <w:rPr>
           <w:rFonts w:ascii="Times New Roman" w:hAnsi="Times New Roman" w:cs="Times New Roman"/>
@@ -4668,7 +4671,7 @@
         </w:rPr>
         <w:t>2</w:t>
       </w:r>
-      <w:bookmarkEnd w:id="43"/>
+      <w:bookmarkEnd w:id="44"/>
     </w:p>
     <w:p>
       <w:pPr>
@@ -4725,7 +4728,7 @@
       <w:r>
         <w:lastRenderedPageBreak/>
         <w:pict>
-          <v:shape id="_x0000_i1026" type="#_x0000_t75" style="width:468pt;height:206.25pt">
+          <v:shape id="_x0000_i1026" type="#_x0000_t75" style="width:468pt;height:206.4pt">
             <v:imagedata r:id="rId11" o:title="Blank diagram"/>
           </v:shape>
         </w:pict>
@@ -4736,22 +4739,35 @@
         <w:pStyle w:val="Caption"/>
         <w:jc w:val="center"/>
       </w:pPr>
-      <w:bookmarkStart w:id="44" w:name="_Toc103351153"/>
+      <w:bookmarkStart w:id="45" w:name="_Toc103351153"/>
       <w:r>
         <w:t xml:space="preserve">Figure </w:t>
       </w:r>
-      <w:fldSimple w:instr=" SEQ Figure \* ARABIC ">
-        <w:r>
-          <w:rPr>
-            <w:noProof/>
-          </w:rPr>
-          <w:t>2</w:t>
-        </w:r>
-      </w:fldSimple>
+      <w:r>
+        <w:fldChar w:fldCharType="begin"/>
+      </w:r>
+      <w:r>
+        <w:instrText xml:space="preserve"> SEQ Figure \* ARABIC </w:instrText>
+      </w:r>
+      <w:r>
+        <w:fldChar w:fldCharType="separate"/>
+      </w:r>
+      <w:r>
+        <w:rPr>
+          <w:noProof/>
+        </w:rPr>
+        <w:t>2</w:t>
+      </w:r>
+      <w:r>
+        <w:rPr>
+          <w:noProof/>
+        </w:rPr>
+        <w:fldChar w:fldCharType="end"/>
+      </w:r>
       <w:r>
         <w:t>: Flow diagram for sprint2 project</w:t>
       </w:r>
-      <w:bookmarkEnd w:id="44"/>
+      <w:bookmarkEnd w:id="45"/>
     </w:p>
     <w:p>
       <w:pPr>
@@ -4764,7 +4780,7 @@
           <w:b w:val="0"/>
         </w:rPr>
       </w:pPr>
-      <w:bookmarkStart w:id="45" w:name="_Toc103351114"/>
+      <w:bookmarkStart w:id="46" w:name="_Toc103351114"/>
       <w:r>
         <w:rPr>
           <w:b w:val="0"/>
@@ -4790,7 +4806,7 @@
         </w:rPr>
         <w:t>Lambda</w:t>
       </w:r>
-      <w:bookmarkEnd w:id="45"/>
+      <w:bookmarkEnd w:id="46"/>
     </w:p>
     <w:p>
       <w:pPr>
@@ -4810,7 +4826,7 @@
           <w:color w:val="000000" w:themeColor="text1"/>
         </w:rPr>
       </w:pPr>
-      <w:bookmarkStart w:id="46" w:name="_Toc103351115"/>
+      <w:bookmarkStart w:id="47" w:name="_Toc103351115"/>
       <w:r>
         <w:rPr>
           <w:rFonts w:ascii="Times New Roman" w:hAnsi="Times New Roman" w:cs="Times New Roman"/>
@@ -4818,7 +4834,7 @@
         </w:rPr>
         <w:t>Implementation</w:t>
       </w:r>
-      <w:bookmarkEnd w:id="46"/>
+      <w:bookmarkEnd w:id="47"/>
     </w:p>
     <w:p>
       <w:pPr>
@@ -5033,7 +5049,7 @@
           <w:color w:val="000000" w:themeColor="text1"/>
         </w:rPr>
       </w:pPr>
-      <w:bookmarkStart w:id="47" w:name="_Toc103351116"/>
+      <w:bookmarkStart w:id="48" w:name="_Toc103351116"/>
       <w:r>
         <w:rPr>
           <w:rFonts w:ascii="Times New Roman" w:hAnsi="Times New Roman" w:cs="Times New Roman"/>
@@ -5041,7 +5057,7 @@
         </w:rPr>
         <w:t>Result</w:t>
       </w:r>
-      <w:bookmarkEnd w:id="47"/>
+      <w:bookmarkEnd w:id="48"/>
     </w:p>
     <w:p>
       <w:pPr>
@@ -5049,7 +5065,7 @@
       </w:pPr>
       <w:r>
         <w:pict>
-          <v:shape id="_x0000_i1027" type="#_x0000_t75" style="width:468pt;height:182.25pt">
+          <v:shape id="_x0000_i1027" type="#_x0000_t75" style="width:468pt;height:182.4pt">
             <v:imagedata r:id="rId12" o:title="urlsresult"/>
           </v:shape>
         </w:pict>
@@ -5060,18 +5076,31 @@
         <w:pStyle w:val="Caption"/>
         <w:jc w:val="center"/>
       </w:pPr>
-      <w:bookmarkStart w:id="48" w:name="_Toc103351154"/>
+      <w:bookmarkStart w:id="49" w:name="_Toc103351154"/>
       <w:r>
         <w:t xml:space="preserve">Figure </w:t>
       </w:r>
-      <w:fldSimple w:instr=" SEQ Figure \* ARABIC ">
-        <w:r>
-          <w:rPr>
-            <w:noProof/>
-          </w:rPr>
-          <w:t>3</w:t>
-        </w:r>
-      </w:fldSimple>
+      <w:r>
+        <w:fldChar w:fldCharType="begin"/>
+      </w:r>
+      <w:r>
+        <w:instrText xml:space="preserve"> SEQ Figure \* ARABIC </w:instrText>
+      </w:r>
+      <w:r>
+        <w:fldChar w:fldCharType="separate"/>
+      </w:r>
+      <w:r>
+        <w:rPr>
+          <w:noProof/>
+        </w:rPr>
+        <w:t>3</w:t>
+      </w:r>
+      <w:r>
+        <w:rPr>
+          <w:noProof/>
+        </w:rPr>
+        <w:fldChar w:fldCharType="end"/>
+      </w:r>
       <w:r>
         <w:t xml:space="preserve">: </w:t>
       </w:r>
@@ -5083,7 +5112,7 @@
       <w:r>
         <w:t xml:space="preserve"> availability &amp; latency values</w:t>
       </w:r>
-      <w:bookmarkEnd w:id="48"/>
+      <w:bookmarkEnd w:id="49"/>
     </w:p>
     <w:p>
       <w:pPr>
@@ -5100,7 +5129,7 @@
           <w:b w:val="0"/>
         </w:rPr>
       </w:pPr>
-      <w:bookmarkStart w:id="49" w:name="_Toc103351117"/>
+      <w:bookmarkStart w:id="50" w:name="_Toc103351117"/>
       <w:r>
         <w:rPr>
           <w:b w:val="0"/>
@@ -5126,7 +5155,7 @@
         </w:rPr>
         <w:t>Lambda</w:t>
       </w:r>
-      <w:bookmarkEnd w:id="49"/>
+      <w:bookmarkEnd w:id="50"/>
     </w:p>
     <w:p>
       <w:pPr>
@@ -5147,7 +5176,7 @@
           <w:color w:val="000000" w:themeColor="text1"/>
         </w:rPr>
       </w:pPr>
-      <w:bookmarkStart w:id="50" w:name="_Toc103351118"/>
+      <w:bookmarkStart w:id="51" w:name="_Toc103351118"/>
       <w:r>
         <w:rPr>
           <w:rFonts w:ascii="Times New Roman" w:hAnsi="Times New Roman" w:cs="Times New Roman"/>
@@ -5155,7 +5184,7 @@
         </w:rPr>
         <w:t>Implementation</w:t>
       </w:r>
-      <w:bookmarkEnd w:id="50"/>
+      <w:bookmarkEnd w:id="51"/>
     </w:p>
     <w:p>
       <w:pPr>
@@ -5205,7 +5234,7 @@
           <w:color w:val="000000" w:themeColor="text1"/>
         </w:rPr>
       </w:pPr>
-      <w:bookmarkStart w:id="51" w:name="_Toc103351119"/>
+      <w:bookmarkStart w:id="52" w:name="_Toc103351119"/>
       <w:r>
         <w:rPr>
           <w:rFonts w:ascii="Times New Roman" w:hAnsi="Times New Roman" w:cs="Times New Roman"/>
@@ -5213,7 +5242,7 @@
         </w:rPr>
         <w:t>Result</w:t>
       </w:r>
-      <w:bookmarkEnd w:id="51"/>
+      <w:bookmarkEnd w:id="52"/>
     </w:p>
     <w:p>
       <w:pPr>
@@ -5221,7 +5250,7 @@
       </w:pPr>
       <w:r>
         <w:pict>
-          <v:shape id="_x0000_i1028" type="#_x0000_t75" style="width:467.25pt;height:69pt">
+          <v:shape id="_x0000_i1028" type="#_x0000_t75" style="width:467.4pt;height:69pt">
             <v:imagedata r:id="rId13" o:title="cloudwatchmetrices"/>
           </v:shape>
         </w:pict>
@@ -5232,27 +5261,38 @@
         <w:pStyle w:val="Caption"/>
         <w:jc w:val="center"/>
       </w:pPr>
-      <w:bookmarkStart w:id="52" w:name="_Toc103351155"/>
+      <w:bookmarkStart w:id="53" w:name="_Toc103351155"/>
       <w:r>
         <w:t xml:space="preserve">Figure </w:t>
       </w:r>
-      <w:fldSimple w:instr=" SEQ Figure \* ARABIC ">
-        <w:r>
-          <w:rPr>
-            <w:noProof/>
-          </w:rPr>
-          <w:t>4</w:t>
-        </w:r>
-      </w:fldSimple>
+      <w:r>
+        <w:fldChar w:fldCharType="begin"/>
+      </w:r>
+      <w:r>
+        <w:instrText xml:space="preserve"> SEQ Figure \* ARABIC </w:instrText>
+      </w:r>
+      <w:r>
+        <w:fldChar w:fldCharType="separate"/>
+      </w:r>
+      <w:r>
+        <w:rPr>
+          <w:noProof/>
+        </w:rPr>
+        <w:t>4</w:t>
+      </w:r>
+      <w:r>
+        <w:rPr>
+          <w:noProof/>
+        </w:rPr>
+        <w:fldChar w:fldCharType="end"/>
+      </w:r>
       <w:r>
         <w:t xml:space="preserve">: Availability and Latency </w:t>
       </w:r>
-      <w:bookmarkEnd w:id="52"/>
+      <w:bookmarkEnd w:id="53"/>
       <w:r>
         <w:t>Matrices</w:t>
       </w:r>
-      <w:bookmarkStart w:id="53" w:name="_GoBack"/>
-      <w:bookmarkEnd w:id="53"/>
     </w:p>
     <w:p>
       <w:pPr>
@@ -5386,7 +5426,7 @@
       </w:pPr>
       <w:r>
         <w:pict>
-          <v:shape id="_x0000_i1029" type="#_x0000_t75" style="width:467.25pt;height:144.75pt">
+          <v:shape id="_x0000_i1029" type="#_x0000_t75" style="width:467.4pt;height:144.6pt">
             <v:imagedata r:id="rId14" o:title="Inalarm result"/>
           </v:shape>
         </w:pict>
@@ -5401,14 +5441,27 @@
       <w:r>
         <w:t xml:space="preserve">Figure </w:t>
       </w:r>
-      <w:fldSimple w:instr=" SEQ Figure \* ARABIC ">
-        <w:r>
-          <w:rPr>
-            <w:noProof/>
-          </w:rPr>
-          <w:t>5</w:t>
-        </w:r>
-      </w:fldSimple>
+      <w:r>
+        <w:fldChar w:fldCharType="begin"/>
+      </w:r>
+      <w:r>
+        <w:instrText xml:space="preserve"> SEQ Figure \* ARABIC </w:instrText>
+      </w:r>
+      <w:r>
+        <w:fldChar w:fldCharType="separate"/>
+      </w:r>
+      <w:r>
+        <w:rPr>
+          <w:noProof/>
+        </w:rPr>
+        <w:t>5</w:t>
+      </w:r>
+      <w:r>
+        <w:rPr>
+          <w:noProof/>
+        </w:rPr>
+        <w:fldChar w:fldCharType="end"/>
+      </w:r>
       <w:r>
         <w:t>: Latency alarm matrix</w:t>
       </w:r>
@@ -5421,7 +5474,7 @@
       <w:r>
         <w:lastRenderedPageBreak/>
         <w:pict>
-          <v:shape id="_x0000_i1030" type="#_x0000_t75" style="width:467.25pt;height:174pt">
+          <v:shape id="_x0000_i1030" type="#_x0000_t75" style="width:467.4pt;height:174pt">
             <v:imagedata r:id="rId15" o:title="Inalarmavlresult"/>
           </v:shape>
         </w:pict>
@@ -5436,14 +5489,27 @@
       <w:r>
         <w:t xml:space="preserve">Figure </w:t>
       </w:r>
-      <w:fldSimple w:instr=" SEQ Figure \* ARABIC ">
-        <w:r>
-          <w:rPr>
-            <w:noProof/>
-          </w:rPr>
-          <w:t>6</w:t>
-        </w:r>
-      </w:fldSimple>
+      <w:r>
+        <w:fldChar w:fldCharType="begin"/>
+      </w:r>
+      <w:r>
+        <w:instrText xml:space="preserve"> SEQ Figure \* ARABIC </w:instrText>
+      </w:r>
+      <w:r>
+        <w:fldChar w:fldCharType="separate"/>
+      </w:r>
+      <w:r>
+        <w:rPr>
+          <w:noProof/>
+        </w:rPr>
+        <w:t>6</w:t>
+      </w:r>
+      <w:r>
+        <w:rPr>
+          <w:noProof/>
+        </w:rPr>
+        <w:fldChar w:fldCharType="end"/>
+      </w:r>
       <w:r>
         <w:t>: Availability alarm matrix</w:t>
       </w:r>
@@ -5585,7 +5651,7 @@
       <w:r>
         <w:lastRenderedPageBreak/>
         <w:pict>
-          <v:shape id="_x0000_i1031" type="#_x0000_t75" style="width:468pt;height:353.25pt">
+          <v:shape id="_x0000_i1031" type="#_x0000_t75" style="width:468pt;height:353.4pt">
             <v:imagedata r:id="rId16" o:title="DBresult"/>
           </v:shape>
         </w:pict>
@@ -5600,14 +5666,27 @@
       <w:r>
         <w:t xml:space="preserve">Figure </w:t>
       </w:r>
-      <w:fldSimple w:instr=" SEQ Figure \* ARABIC ">
-        <w:r>
-          <w:rPr>
-            <w:noProof/>
-          </w:rPr>
-          <w:t>7</w:t>
-        </w:r>
-      </w:fldSimple>
+      <w:r>
+        <w:fldChar w:fldCharType="begin"/>
+      </w:r>
+      <w:r>
+        <w:instrText xml:space="preserve"> SEQ Figure \* ARABIC </w:instrText>
+      </w:r>
+      <w:r>
+        <w:fldChar w:fldCharType="separate"/>
+      </w:r>
+      <w:r>
+        <w:rPr>
+          <w:noProof/>
+        </w:rPr>
+        <w:t>7</w:t>
+      </w:r>
+      <w:r>
+        <w:rPr>
+          <w:noProof/>
+        </w:rPr>
+        <w:fldChar w:fldCharType="end"/>
+      </w:r>
       <w:r>
         <w:t>: Dynamo</w:t>
       </w:r>
@@ -5719,10 +5798,12 @@
         <w:t xml:space="preserve">timeout: </w:t>
       </w:r>
       <w:proofErr w:type="spellStart"/>
+      <w:proofErr w:type="gramStart"/>
       <w:r>
         <w:t>cdk.Duration.minutes</w:t>
       </w:r>
       <w:proofErr w:type="spellEnd"/>
+      <w:proofErr w:type="gramEnd"/>
       <w:r>
         <w:t>(5).</w:t>
       </w:r>
@@ -5746,14 +5827,28 @@
         <w:rPr>
           <w:shd w:val="clear" w:color="auto" w:fill="F8F8F8"/>
         </w:rPr>
-        <w:t>lambda_Stack.create_lambda</w:t>
+        <w:t>lambda_Stack.create_</w:t>
+      </w:r>
+      <w:proofErr w:type="gramStart"/>
+      <w:r>
+        <w:rPr>
+          <w:shd w:val="clear" w:color="auto" w:fill="F8F8F8"/>
+        </w:rPr>
+        <w:t>lambda</w:t>
       </w:r>
       <w:proofErr w:type="spellEnd"/>
       <w:r>
         <w:rPr>
           <w:shd w:val="clear" w:color="auto" w:fill="F8F8F8"/>
         </w:rPr>
-        <w:t>() takes 4 positions arguments but 5 were given.</w:t>
+        <w:t>(</w:t>
+      </w:r>
+      <w:proofErr w:type="gramEnd"/>
+      <w:r>
+        <w:rPr>
+          <w:shd w:val="clear" w:color="auto" w:fill="F8F8F8"/>
+        </w:rPr>
+        <w:t>) takes 4 positions arguments but 5 were given.</w:t>
       </w:r>
     </w:p>
     <w:p>
@@ -5869,7 +5964,21 @@
         <w:rPr>
           <w:b w:val="0"/>
         </w:rPr>
-        <w:t xml:space="preserve">Technologies Used in  Sprint2 </w:t>
+        <w:t xml:space="preserve">Technologies Used </w:t>
+      </w:r>
+      <w:proofErr w:type="gramStart"/>
+      <w:r>
+        <w:rPr>
+          <w:b w:val="0"/>
+        </w:rPr>
+        <w:t>in  Sprint</w:t>
+      </w:r>
+      <w:proofErr w:type="gramEnd"/>
+      <w:r>
+        <w:rPr>
+          <w:b w:val="0"/>
+        </w:rPr>
+        <w:t xml:space="preserve">2 </w:t>
       </w:r>
     </w:p>
     <w:p>
@@ -6172,7 +6281,7 @@
           <w:rPr>
             <w:noProof/>
           </w:rPr>
-          <w:t>10</w:t>
+          <w:t>1</w:t>
         </w:r>
         <w:r>
           <w:rPr>
@@ -10021,7 +10130,7 @@
 </file>
 
 <file path=customXml/itemProps1.xml><?xml version="1.0" encoding="utf-8"?>
-<ds:datastoreItem xmlns:ds="http://schemas.openxmlformats.org/officeDocument/2006/customXml" ds:itemID="{E226C686-21E8-49A3-BE5E-20004B793406}">
+<ds:datastoreItem xmlns:ds="http://schemas.openxmlformats.org/officeDocument/2006/customXml" ds:itemID="{B279ADB2-A77C-4542-9751-0EFCFDD7CA5D}">
   <ds:schemaRefs>
     <ds:schemaRef ds:uri="http://schemas.openxmlformats.org/officeDocument/2006/bibliography"/>
   </ds:schemaRefs>

</xml_diff>